<commit_message>
Updated report with bugs
</commit_message>
<xml_diff>
--- a/Translation Technology Report.docx
+++ b/Translation Technology Report.docx
@@ -10,7 +10,6 @@
           <w:rFonts w:ascii="Cambria" w:hAnsi="Cambria" w:cstheme="minorHAnsi"/>
         </w:rPr>
       </w:pPr>
-      <w:bookmarkStart w:id="0" w:name="_GoBack"/>
       <w:r>
         <w:rPr>
           <w:rFonts w:ascii="Cambria" w:hAnsi="Cambria" w:cstheme="minorHAnsi"/>
@@ -754,6 +753,14 @@
         </w:rPr>
         <w:t xml:space="preserve">” framework. </w:t>
       </w:r>
+      <w:r>
+        <w:rPr>
+          <w:rFonts w:ascii="Cambria" w:hAnsi="Cambria" w:cstheme="minorHAnsi"/>
+          <w:sz w:val="24"/>
+          <w:szCs w:val="24"/>
+        </w:rPr>
+        <w:t xml:space="preserve">I contributed to the testing of the Oasis SVN test suite files in Lynx. </w:t>
+      </w:r>
     </w:p>
     <w:p>
       <w:pPr>
@@ -836,16 +843,14 @@
         </w:rPr>
         <w:t xml:space="preserve"> files in </w:t>
       </w:r>
-      <w:proofErr w:type="spellStart"/>
-      <w:r>
-        <w:rPr>
-          <w:rFonts w:ascii="Cambria" w:hAnsi="Cambria" w:cstheme="minorHAnsi"/>
-          <w:sz w:val="24"/>
-          <w:szCs w:val="24"/>
-        </w:rPr>
-        <w:t>memsource</w:t>
-      </w:r>
-      <w:proofErr w:type="spellEnd"/>
+      <w:r>
+        <w:rPr>
+          <w:rFonts w:ascii="Cambria" w:hAnsi="Cambria" w:cstheme="minorHAnsi"/>
+          <w:sz w:val="24"/>
+          <w:szCs w:val="24"/>
+        </w:rPr>
+        <w:t>Memsource</w:t>
+      </w:r>
       <w:r>
         <w:rPr>
           <w:rFonts w:ascii="Cambria" w:hAnsi="Cambria" w:cstheme="minorHAnsi"/>
@@ -1060,27 +1065,69 @@
         <w:rPr>
           <w:rFonts w:ascii="Cambria" w:hAnsi="Cambria" w:cstheme="minorHAnsi"/>
         </w:rPr>
-        <w:t>TBX prefix not recognised, after examining Lynx specification it appears it supports the TBX prefix, however when validating same was not prevalent</w:t>
-      </w:r>
-      <w:r>
-        <w:rPr>
-          <w:rFonts w:ascii="Cambria" w:hAnsi="Cambria" w:cstheme="minorHAnsi"/>
-        </w:rPr>
-        <w:t xml:space="preserve">. Same of will be reported </w:t>
+        <w:t>TBX prefix not recognised</w:t>
+      </w:r>
+      <w:r>
+        <w:rPr>
+          <w:rFonts w:ascii="Cambria" w:hAnsi="Cambria" w:cstheme="minorHAnsi"/>
+        </w:rPr>
+        <w:t xml:space="preserve"> in the </w:t>
+      </w:r>
+      <w:r>
+        <w:rPr>
+          <w:rFonts w:ascii="Cambria" w:hAnsi="Cambria" w:cstheme="minorHAnsi"/>
+        </w:rPr>
+        <w:t>valid Oasis test suite files. A</w:t>
+      </w:r>
+      <w:r>
+        <w:rPr>
+          <w:rFonts w:ascii="Cambria" w:hAnsi="Cambria" w:cstheme="minorHAnsi"/>
+        </w:rPr>
+        <w:t>fter examining</w:t>
+      </w:r>
+      <w:r>
+        <w:rPr>
+          <w:rFonts w:ascii="Cambria" w:hAnsi="Cambria" w:cstheme="minorHAnsi"/>
+        </w:rPr>
+        <w:t xml:space="preserve"> the</w:t>
+      </w:r>
+      <w:r>
+        <w:rPr>
+          <w:rFonts w:ascii="Cambria" w:hAnsi="Cambria" w:cstheme="minorHAnsi"/>
+        </w:rPr>
+        <w:t xml:space="preserve"> Lynx </w:t>
       </w:r>
       <w:proofErr w:type="gramStart"/>
       <w:r>
         <w:rPr>
           <w:rFonts w:ascii="Cambria" w:hAnsi="Cambria" w:cstheme="minorHAnsi"/>
         </w:rPr>
-        <w:t>an</w:t>
+        <w:t>specification</w:t>
       </w:r>
       <w:proofErr w:type="gramEnd"/>
       <w:r>
         <w:rPr>
           <w:rFonts w:ascii="Cambria" w:hAnsi="Cambria" w:cstheme="minorHAnsi"/>
         </w:rPr>
-        <w:t xml:space="preserve"> recorded out </w:t>
+        <w:t xml:space="preserve"> it appears it supports the TBX prefix, however when validating </w:t>
+      </w:r>
+      <w:r>
+        <w:rPr>
+          <w:rFonts w:ascii="Cambria" w:hAnsi="Cambria" w:cstheme="minorHAnsi"/>
+        </w:rPr>
+        <w:t xml:space="preserve">the files which were already pre-ordained to be valid, </w:t>
+      </w:r>
+      <w:r>
+        <w:rPr>
+          <w:rFonts w:ascii="Cambria" w:hAnsi="Cambria" w:cstheme="minorHAnsi"/>
+        </w:rPr>
+        <w:t>same was not prevalent</w:t>
+      </w:r>
+      <w:r>
+        <w:rPr>
+          <w:rFonts w:ascii="Cambria" w:hAnsi="Cambria" w:cstheme="minorHAnsi"/>
+        </w:rPr>
+        <w:t xml:space="preserve">, thus meaning there was an invalidity in the Oxygen Test Suite valid files. Please see the code snippet below as a reference. This issue will be logged on </w:t>
       </w:r>
       <w:proofErr w:type="spellStart"/>
       <w:r>
@@ -1165,15 +1212,175 @@
         </w:rPr>
       </w:pPr>
     </w:p>
-    <w:bookmarkEnd w:id="0"/>
-    <w:p>
-      <w:pPr>
+    <w:p>
+      <w:pPr>
+        <w:pStyle w:val="ListParagraph"/>
         <w:spacing w:line="259" w:lineRule="auto"/>
         <w:jc w:val="both"/>
         <w:rPr>
           <w:rFonts w:ascii="Cambria" w:hAnsi="Cambria" w:cstheme="minorHAnsi"/>
         </w:rPr>
       </w:pPr>
+    </w:p>
+    <w:p>
+      <w:pPr>
+        <w:pStyle w:val="ListParagraph"/>
+        <w:numPr>
+          <w:ilvl w:val="0"/>
+          <w:numId w:val="1"/>
+        </w:numPr>
+        <w:spacing w:line="259" w:lineRule="auto"/>
+        <w:jc w:val="both"/>
+        <w:rPr>
+          <w:rFonts w:ascii="Cambria" w:hAnsi="Cambria" w:cstheme="minorHAnsi"/>
+        </w:rPr>
+      </w:pPr>
+      <w:r>
+        <w:rPr>
+          <w:rFonts w:ascii="Cambria" w:hAnsi="Cambria" w:cstheme="minorHAnsi"/>
+        </w:rPr>
+        <w:t>Here although the schema validation of the post translated files was successful and error was produced as “code id=1 (OPENING) is non-removeable but missing from the target content, however same was present in the file as is clear from the second screenshot below</w:t>
+      </w:r>
+    </w:p>
+    <w:p>
+      <w:pPr>
+        <w:pStyle w:val="ListParagraph"/>
+        <w:spacing w:line="259" w:lineRule="auto"/>
+        <w:jc w:val="both"/>
+        <w:rPr>
+          <w:rFonts w:ascii="Cambria" w:hAnsi="Cambria" w:cstheme="minorHAnsi"/>
+        </w:rPr>
+      </w:pPr>
+      <w:r>
+        <w:rPr>
+          <w:rFonts w:ascii="Cambria" w:hAnsi="Cambria" w:cstheme="minorHAnsi"/>
+          <w:noProof/>
+        </w:rPr>
+        <w:drawing>
+          <wp:inline distT="0" distB="0" distL="0" distR="0" wp14:anchorId="7CFB18EC" wp14:editId="47F807DA">
+            <wp:extent cx="5722620" cy="838200"/>
+            <wp:effectExtent l="0" t="0" r="0" b="0"/>
+            <wp:docPr id="3" name="Picture 3"/>
+            <wp:cNvGraphicFramePr>
+              <a:graphicFrameLocks xmlns:a="http://schemas.openxmlformats.org/drawingml/2006/main" noChangeAspect="1"/>
+            </wp:cNvGraphicFramePr>
+            <a:graphic xmlns:a="http://schemas.openxmlformats.org/drawingml/2006/main">
+              <a:graphicData uri="http://schemas.openxmlformats.org/drawingml/2006/picture">
+                <pic:pic xmlns:pic="http://schemas.openxmlformats.org/drawingml/2006/picture">
+                  <pic:nvPicPr>
+                    <pic:cNvPr id="0" name="Picture 1"/>
+                    <pic:cNvPicPr>
+                      <a:picLocks noChangeAspect="1" noChangeArrowheads="1"/>
+                    </pic:cNvPicPr>
+                  </pic:nvPicPr>
+                  <pic:blipFill>
+                    <a:blip r:embed="rId7">
+                      <a:extLst>
+                        <a:ext uri="{28A0092B-C50C-407E-A947-70E740481C1C}">
+                          <a14:useLocalDpi xmlns:a14="http://schemas.microsoft.com/office/drawing/2010/main" val="0"/>
+                        </a:ext>
+                      </a:extLst>
+                    </a:blip>
+                    <a:srcRect/>
+                    <a:stretch>
+                      <a:fillRect/>
+                    </a:stretch>
+                  </pic:blipFill>
+                  <pic:spPr bwMode="auto">
+                    <a:xfrm>
+                      <a:off x="0" y="0"/>
+                      <a:ext cx="5722620" cy="838200"/>
+                    </a:xfrm>
+                    <a:prstGeom prst="rect">
+                      <a:avLst/>
+                    </a:prstGeom>
+                    <a:noFill/>
+                    <a:ln>
+                      <a:noFill/>
+                    </a:ln>
+                  </pic:spPr>
+                </pic:pic>
+              </a:graphicData>
+            </a:graphic>
+          </wp:inline>
+        </w:drawing>
+      </w:r>
+    </w:p>
+    <w:p>
+      <w:pPr>
+        <w:pStyle w:val="ListParagraph"/>
+        <w:spacing w:line="259" w:lineRule="auto"/>
+        <w:jc w:val="both"/>
+        <w:rPr>
+          <w:rFonts w:ascii="Cambria" w:hAnsi="Cambria" w:cstheme="minorHAnsi"/>
+        </w:rPr>
+      </w:pPr>
+    </w:p>
+    <w:p>
+      <w:pPr>
+        <w:pStyle w:val="ListParagraph"/>
+        <w:spacing w:line="259" w:lineRule="auto"/>
+        <w:jc w:val="both"/>
+        <w:rPr>
+          <w:rFonts w:ascii="Cambria" w:hAnsi="Cambria" w:cstheme="minorHAnsi"/>
+        </w:rPr>
+      </w:pPr>
+      <w:r>
+        <w:rPr>
+          <w:rFonts w:ascii="Cambria" w:hAnsi="Cambria" w:cstheme="minorHAnsi"/>
+          <w:noProof/>
+        </w:rPr>
+        <w:drawing>
+          <wp:inline distT="0" distB="0" distL="0" distR="0">
+            <wp:extent cx="5753100" cy="1196340"/>
+            <wp:effectExtent l="0" t="0" r="0" b="3810"/>
+            <wp:docPr id="5" name="Picture 5"/>
+            <wp:cNvGraphicFramePr>
+              <a:graphicFrameLocks xmlns:a="http://schemas.openxmlformats.org/drawingml/2006/main" noChangeAspect="1"/>
+            </wp:cNvGraphicFramePr>
+            <a:graphic xmlns:a="http://schemas.openxmlformats.org/drawingml/2006/main">
+              <a:graphicData uri="http://schemas.openxmlformats.org/drawingml/2006/picture">
+                <pic:pic xmlns:pic="http://schemas.openxmlformats.org/drawingml/2006/picture">
+                  <pic:nvPicPr>
+                    <pic:cNvPr id="0" name="Picture 2"/>
+                    <pic:cNvPicPr>
+                      <a:picLocks noChangeAspect="1" noChangeArrowheads="1"/>
+                    </pic:cNvPicPr>
+                  </pic:nvPicPr>
+                  <pic:blipFill>
+                    <a:blip r:embed="rId8">
+                      <a:extLst>
+                        <a:ext uri="{28A0092B-C50C-407E-A947-70E740481C1C}">
+                          <a14:useLocalDpi xmlns:a14="http://schemas.microsoft.com/office/drawing/2010/main" val="0"/>
+                        </a:ext>
+                      </a:extLst>
+                    </a:blip>
+                    <a:srcRect/>
+                    <a:stretch>
+                      <a:fillRect/>
+                    </a:stretch>
+                  </pic:blipFill>
+                  <pic:spPr bwMode="auto">
+                    <a:xfrm>
+                      <a:off x="0" y="0"/>
+                      <a:ext cx="5753100" cy="1196340"/>
+                    </a:xfrm>
+                    <a:prstGeom prst="rect">
+                      <a:avLst/>
+                    </a:prstGeom>
+                    <a:noFill/>
+                    <a:ln>
+                      <a:noFill/>
+                    </a:ln>
+                  </pic:spPr>
+                </pic:pic>
+              </a:graphicData>
+            </a:graphic>
+          </wp:inline>
+        </w:drawing>
+      </w:r>
+      <w:bookmarkStart w:id="0" w:name="_GoBack"/>
+      <w:bookmarkEnd w:id="0"/>
     </w:p>
     <w:sectPr>
       <w:pgSz w:w="11906" w:h="16838"/>

</xml_diff>

<commit_message>
Update Translation Technology Report.docx
</commit_message>
<xml_diff>
--- a/Translation Technology Report.docx
+++ b/Translation Technology Report.docx
@@ -458,6 +458,592 @@
           <w:u w:val="single"/>
         </w:rPr>
         <w:lastRenderedPageBreak/>
+        <w:t>WALKTHROUGH</w:t>
+      </w:r>
+    </w:p>
+    <w:p>
+      <w:pPr>
+        <w:pStyle w:val="ListParagraph"/>
+        <w:numPr>
+          <w:ilvl w:val="0"/>
+          <w:numId w:val="2"/>
+        </w:numPr>
+        <w:jc w:val="both"/>
+        <w:rPr>
+          <w:rFonts w:ascii="Cambria" w:eastAsia="Times New Roman" w:hAnsi="Cambria"/>
+        </w:rPr>
+      </w:pPr>
+      <w:r>
+        <w:rPr>
+          <w:rFonts w:ascii="Cambria" w:eastAsia="Times New Roman" w:hAnsi="Cambria"/>
+        </w:rPr>
+        <w:t xml:space="preserve">We </w:t>
+      </w:r>
+      <w:r>
+        <w:rPr>
+          <w:rFonts w:ascii="Cambria" w:eastAsia="Times New Roman" w:hAnsi="Cambria"/>
+        </w:rPr>
+        <w:t xml:space="preserve">utilised </w:t>
+      </w:r>
+      <w:proofErr w:type="spellStart"/>
+      <w:r>
+        <w:rPr>
+          <w:rFonts w:ascii="Cambria" w:eastAsia="Times New Roman" w:hAnsi="Cambria"/>
+        </w:rPr>
+        <w:t>Scrapy</w:t>
+      </w:r>
+      <w:proofErr w:type="spellEnd"/>
+      <w:r>
+        <w:rPr>
+          <w:rFonts w:ascii="Cambria" w:eastAsia="Times New Roman" w:hAnsi="Cambria"/>
+        </w:rPr>
+        <w:t xml:space="preserve"> as a web crawler in order to parse html files, this was an easy to use tool which was both fast and </w:t>
+      </w:r>
+      <w:proofErr w:type="spellStart"/>
+      <w:r>
+        <w:rPr>
+          <w:rFonts w:ascii="Cambria" w:eastAsia="Times New Roman" w:hAnsi="Cambria"/>
+        </w:rPr>
+        <w:t>efficent</w:t>
+      </w:r>
+      <w:proofErr w:type="spellEnd"/>
+      <w:r>
+        <w:rPr>
+          <w:rFonts w:ascii="Cambria" w:eastAsia="Times New Roman" w:hAnsi="Cambria"/>
+        </w:rPr>
+        <w:t>.</w:t>
+      </w:r>
+    </w:p>
+    <w:p>
+      <w:pPr>
+        <w:pStyle w:val="ListParagraph"/>
+        <w:numPr>
+          <w:ilvl w:val="0"/>
+          <w:numId w:val="2"/>
+        </w:numPr>
+        <w:jc w:val="both"/>
+        <w:rPr>
+          <w:rFonts w:ascii="Cambria" w:eastAsia="Times New Roman" w:hAnsi="Cambria"/>
+        </w:rPr>
+      </w:pPr>
+      <w:r>
+        <w:rPr>
+          <w:rFonts w:ascii="Cambria" w:eastAsia="Times New Roman" w:hAnsi="Cambria"/>
+        </w:rPr>
+        <w:t>We th</w:t>
+      </w:r>
+      <w:r>
+        <w:rPr>
+          <w:rFonts w:ascii="Cambria" w:eastAsia="Times New Roman" w:hAnsi="Cambria"/>
+        </w:rPr>
+        <w:t>en extract</w:t>
+      </w:r>
+      <w:r>
+        <w:rPr>
+          <w:rFonts w:ascii="Cambria" w:eastAsia="Times New Roman" w:hAnsi="Cambria"/>
+        </w:rPr>
+        <w:t>ed the files</w:t>
+      </w:r>
+      <w:r>
+        <w:rPr>
+          <w:rFonts w:ascii="Cambria" w:eastAsia="Times New Roman" w:hAnsi="Cambria"/>
+        </w:rPr>
+        <w:t xml:space="preserve"> into XLIFF 2.</w:t>
+      </w:r>
+      <w:r>
+        <w:rPr>
+          <w:rFonts w:ascii="Cambria" w:eastAsia="Times New Roman" w:hAnsi="Cambria"/>
+        </w:rPr>
+        <w:t xml:space="preserve">0 (we could not do 2.1 as the okapi </w:t>
+      </w:r>
+      <w:proofErr w:type="spellStart"/>
+      <w:r>
+        <w:rPr>
+          <w:rFonts w:ascii="Cambria" w:eastAsia="Times New Roman" w:hAnsi="Cambria"/>
+        </w:rPr>
+        <w:t>xliff</w:t>
+      </w:r>
+      <w:proofErr w:type="spellEnd"/>
+      <w:r>
+        <w:rPr>
+          <w:rFonts w:ascii="Cambria" w:eastAsia="Times New Roman" w:hAnsi="Cambria"/>
+        </w:rPr>
+        <w:t xml:space="preserve"> toolkit would not work for us) using okapi rainbow, this was an easy to use tool and it caused no issues throughout our extraction process.</w:t>
+      </w:r>
+    </w:p>
+    <w:p>
+      <w:pPr>
+        <w:pStyle w:val="ListParagraph"/>
+        <w:numPr>
+          <w:ilvl w:val="0"/>
+          <w:numId w:val="2"/>
+        </w:numPr>
+        <w:jc w:val="both"/>
+        <w:rPr>
+          <w:rFonts w:ascii="Cambria" w:eastAsia="Times New Roman" w:hAnsi="Cambria"/>
+        </w:rPr>
+      </w:pPr>
+      <w:r>
+        <w:rPr>
+          <w:rFonts w:ascii="Cambria" w:eastAsia="Times New Roman" w:hAnsi="Cambria"/>
+        </w:rPr>
+        <w:t xml:space="preserve">Once these files were </w:t>
+      </w:r>
+      <w:proofErr w:type="gramStart"/>
+      <w:r>
+        <w:rPr>
+          <w:rFonts w:ascii="Cambria" w:eastAsia="Times New Roman" w:hAnsi="Cambria"/>
+        </w:rPr>
+        <w:t>in .</w:t>
+      </w:r>
+      <w:proofErr w:type="spellStart"/>
+      <w:r>
+        <w:rPr>
+          <w:rFonts w:ascii="Cambria" w:eastAsia="Times New Roman" w:hAnsi="Cambria"/>
+        </w:rPr>
+        <w:t>xlf</w:t>
+      </w:r>
+      <w:proofErr w:type="spellEnd"/>
+      <w:proofErr w:type="gramEnd"/>
+      <w:r>
+        <w:rPr>
+          <w:rFonts w:ascii="Cambria" w:eastAsia="Times New Roman" w:hAnsi="Cambria"/>
+        </w:rPr>
+        <w:t xml:space="preserve"> format, we used oxygen and lynx to preform a pre-translated mass validation, this was to ensure all the .</w:t>
+      </w:r>
+      <w:proofErr w:type="spellStart"/>
+      <w:r>
+        <w:rPr>
+          <w:rFonts w:ascii="Cambria" w:eastAsia="Times New Roman" w:hAnsi="Cambria"/>
+        </w:rPr>
+        <w:t>xlfs</w:t>
+      </w:r>
+      <w:proofErr w:type="spellEnd"/>
+      <w:r>
+        <w:rPr>
+          <w:rFonts w:ascii="Cambria" w:eastAsia="Times New Roman" w:hAnsi="Cambria"/>
+        </w:rPr>
+        <w:t xml:space="preserve"> were in a valid format so would not cause us trouble further into the process</w:t>
+      </w:r>
+    </w:p>
+    <w:p>
+      <w:pPr>
+        <w:pStyle w:val="ListParagraph"/>
+        <w:numPr>
+          <w:ilvl w:val="0"/>
+          <w:numId w:val="2"/>
+        </w:numPr>
+        <w:jc w:val="both"/>
+        <w:rPr>
+          <w:rFonts w:ascii="Cambria" w:eastAsia="Times New Roman" w:hAnsi="Cambria"/>
+        </w:rPr>
+      </w:pPr>
+      <w:r>
+        <w:rPr>
+          <w:rFonts w:ascii="Cambria" w:eastAsia="Times New Roman" w:hAnsi="Cambria"/>
+        </w:rPr>
+        <w:t>Next</w:t>
+      </w:r>
+      <w:r>
+        <w:rPr>
+          <w:rFonts w:ascii="Cambria" w:eastAsia="Times New Roman" w:hAnsi="Cambria"/>
+        </w:rPr>
+        <w:t>,</w:t>
+      </w:r>
+      <w:r>
+        <w:rPr>
+          <w:rFonts w:ascii="Cambria" w:eastAsia="Times New Roman" w:hAnsi="Cambria"/>
+        </w:rPr>
+        <w:t xml:space="preserve"> we validated the Oasis Test Suite Files using both Lynx and Oxygen as a control in order to ensure the validators were working properly, this returned results we expected and caused no issues</w:t>
+      </w:r>
+      <w:r>
+        <w:rPr>
+          <w:rFonts w:ascii="Cambria" w:eastAsia="Times New Roman" w:hAnsi="Cambria"/>
+        </w:rPr>
+        <w:t xml:space="preserve">. </w:t>
+      </w:r>
+    </w:p>
+    <w:p>
+      <w:pPr>
+        <w:pStyle w:val="ListParagraph"/>
+        <w:numPr>
+          <w:ilvl w:val="0"/>
+          <w:numId w:val="2"/>
+        </w:numPr>
+        <w:jc w:val="both"/>
+        <w:rPr>
+          <w:rFonts w:ascii="Cambria" w:eastAsia="Times New Roman" w:hAnsi="Cambria"/>
+        </w:rPr>
+      </w:pPr>
+      <w:r>
+        <w:rPr>
+          <w:rFonts w:ascii="Cambria" w:eastAsia="Times New Roman" w:hAnsi="Cambria"/>
+        </w:rPr>
+        <w:t>Th</w:t>
+      </w:r>
+      <w:r>
+        <w:rPr>
+          <w:rFonts w:ascii="Cambria" w:eastAsia="Times New Roman" w:hAnsi="Cambria"/>
+        </w:rPr>
+        <w:t>e newly validated files were then translated using Memsource, this tool was quick and easy to use, overall</w:t>
+      </w:r>
+      <w:r>
+        <w:rPr>
+          <w:rFonts w:ascii="Cambria" w:eastAsia="Times New Roman" w:hAnsi="Cambria"/>
+        </w:rPr>
+        <w:t>,</w:t>
+      </w:r>
+      <w:r>
+        <w:rPr>
+          <w:rFonts w:ascii="Cambria" w:eastAsia="Times New Roman" w:hAnsi="Cambria"/>
+        </w:rPr>
+        <w:t xml:space="preserve"> we preferred using </w:t>
+      </w:r>
+      <w:r>
+        <w:rPr>
+          <w:rFonts w:ascii="Cambria" w:eastAsia="Times New Roman" w:hAnsi="Cambria"/>
+        </w:rPr>
+        <w:t>Memsource</w:t>
+      </w:r>
+      <w:r>
+        <w:rPr>
+          <w:rFonts w:ascii="Cambria" w:eastAsia="Times New Roman" w:hAnsi="Cambria"/>
+        </w:rPr>
+        <w:t xml:space="preserve"> to </w:t>
+      </w:r>
+      <w:r>
+        <w:rPr>
+          <w:rFonts w:ascii="Cambria" w:eastAsia="Times New Roman" w:hAnsi="Cambria"/>
+        </w:rPr>
+        <w:t>T</w:t>
+      </w:r>
+      <w:r>
+        <w:rPr>
+          <w:rFonts w:ascii="Cambria" w:eastAsia="Times New Roman" w:hAnsi="Cambria"/>
+        </w:rPr>
+        <w:t xml:space="preserve">rados. Once these files were translated correctly, it </w:t>
+      </w:r>
+      <w:proofErr w:type="gramStart"/>
+      <w:r>
+        <w:rPr>
+          <w:rFonts w:ascii="Cambria" w:eastAsia="Times New Roman" w:hAnsi="Cambria"/>
+        </w:rPr>
+        <w:t>created .</w:t>
+      </w:r>
+      <w:proofErr w:type="spellStart"/>
+      <w:r>
+        <w:rPr>
+          <w:rFonts w:ascii="Cambria" w:eastAsia="Times New Roman" w:hAnsi="Cambria"/>
+        </w:rPr>
+        <w:t>mxliff</w:t>
+      </w:r>
+      <w:proofErr w:type="spellEnd"/>
+      <w:proofErr w:type="gramEnd"/>
+      <w:r>
+        <w:rPr>
+          <w:rFonts w:ascii="Cambria" w:eastAsia="Times New Roman" w:hAnsi="Cambria"/>
+        </w:rPr>
+        <w:t xml:space="preserve"> files which then had to be validated by Lynx and oxygen, these </w:t>
+      </w:r>
+      <w:r>
+        <w:rPr>
+          <w:rFonts w:ascii="Cambria" w:eastAsia="Times New Roman" w:hAnsi="Cambria"/>
+        </w:rPr>
+        <w:t>could</w:t>
+      </w:r>
+      <w:r>
+        <w:rPr>
+          <w:rFonts w:ascii="Cambria" w:eastAsia="Times New Roman" w:hAnsi="Cambria"/>
+        </w:rPr>
+        <w:t xml:space="preserve"> no</w:t>
+      </w:r>
+      <w:r>
+        <w:rPr>
+          <w:rFonts w:ascii="Cambria" w:eastAsia="Times New Roman" w:hAnsi="Cambria"/>
+        </w:rPr>
+        <w:t>t</w:t>
+      </w:r>
+      <w:r>
+        <w:rPr>
+          <w:rFonts w:ascii="Cambria" w:eastAsia="Times New Roman" w:hAnsi="Cambria"/>
+        </w:rPr>
+        <w:t xml:space="preserve"> </w:t>
+      </w:r>
+      <w:r>
+        <w:rPr>
+          <w:rFonts w:ascii="Cambria" w:eastAsia="Times New Roman" w:hAnsi="Cambria"/>
+        </w:rPr>
+        <w:t xml:space="preserve">be validated as there is no support for </w:t>
+      </w:r>
+      <w:proofErr w:type="spellStart"/>
+      <w:r>
+        <w:rPr>
+          <w:rFonts w:ascii="Cambria" w:eastAsia="Times New Roman" w:hAnsi="Cambria"/>
+        </w:rPr>
+        <w:t>mxliffs</w:t>
+      </w:r>
+      <w:proofErr w:type="spellEnd"/>
+      <w:r>
+        <w:rPr>
+          <w:rFonts w:ascii="Cambria" w:eastAsia="Times New Roman" w:hAnsi="Cambria"/>
+        </w:rPr>
+        <w:t xml:space="preserve"> in</w:t>
+      </w:r>
+      <w:r>
+        <w:rPr>
+          <w:rFonts w:ascii="Cambria" w:eastAsia="Times New Roman" w:hAnsi="Cambria"/>
+        </w:rPr>
+        <w:t xml:space="preserve"> the validator.</w:t>
+      </w:r>
+    </w:p>
+    <w:p>
+      <w:pPr>
+        <w:pStyle w:val="ListParagraph"/>
+        <w:numPr>
+          <w:ilvl w:val="0"/>
+          <w:numId w:val="2"/>
+        </w:numPr>
+        <w:jc w:val="both"/>
+        <w:rPr>
+          <w:rFonts w:ascii="Cambria" w:eastAsia="Times New Roman" w:hAnsi="Cambria"/>
+        </w:rPr>
+      </w:pPr>
+      <w:r>
+        <w:rPr>
+          <w:rFonts w:ascii="Cambria" w:eastAsia="Times New Roman" w:hAnsi="Cambria"/>
+        </w:rPr>
+        <w:t>Next</w:t>
+      </w:r>
+      <w:r>
+        <w:rPr>
+          <w:rFonts w:ascii="Cambria" w:eastAsia="Times New Roman" w:hAnsi="Cambria"/>
+        </w:rPr>
+        <w:t>,</w:t>
+      </w:r>
+      <w:r>
+        <w:rPr>
+          <w:rFonts w:ascii="Cambria" w:eastAsia="Times New Roman" w:hAnsi="Cambria"/>
+        </w:rPr>
+        <w:t xml:space="preserve"> we once again machine translated the </w:t>
+      </w:r>
+      <w:r>
+        <w:rPr>
+          <w:rFonts w:ascii="Cambria" w:eastAsia="Times New Roman" w:hAnsi="Cambria"/>
+        </w:rPr>
+        <w:t xml:space="preserve">validated pre-translated files using SDL Trados. Although this tool was easy to </w:t>
+      </w:r>
+      <w:proofErr w:type="gramStart"/>
+      <w:r>
+        <w:rPr>
+          <w:rFonts w:ascii="Cambria" w:eastAsia="Times New Roman" w:hAnsi="Cambria"/>
+        </w:rPr>
+        <w:t>use</w:t>
+      </w:r>
+      <w:proofErr w:type="gramEnd"/>
+      <w:r>
+        <w:rPr>
+          <w:rFonts w:ascii="Cambria" w:eastAsia="Times New Roman" w:hAnsi="Cambria"/>
+        </w:rPr>
+        <w:t xml:space="preserve"> we did not favour it to Memsource for a number of reasons. Firstly, it created files which were </w:t>
+      </w:r>
+      <w:proofErr w:type="spellStart"/>
+      <w:r>
+        <w:rPr>
+          <w:rFonts w:ascii="Cambria" w:eastAsia="Times New Roman" w:hAnsi="Cambria"/>
+        </w:rPr>
+        <w:t>xliff</w:t>
+      </w:r>
+      <w:proofErr w:type="spellEnd"/>
+      <w:r>
+        <w:rPr>
+          <w:rFonts w:ascii="Cambria" w:eastAsia="Times New Roman" w:hAnsi="Cambria"/>
+        </w:rPr>
+        <w:t xml:space="preserve"> version 1.2, as a result these were not validatable by Lynx as it does not support backwards compatibility. Secondly it has SDL specific file format</w:t>
+      </w:r>
+      <w:r>
+        <w:rPr>
+          <w:rFonts w:ascii="Cambria" w:eastAsia="Times New Roman" w:hAnsi="Cambria"/>
+        </w:rPr>
+        <w:t>s,</w:t>
+      </w:r>
+      <w:r>
+        <w:rPr>
+          <w:rFonts w:ascii="Cambria" w:eastAsia="Times New Roman" w:hAnsi="Cambria"/>
+        </w:rPr>
+        <w:t xml:space="preserve"> so it is not flexible. Lastly it does not allow the easy exporting of files, in general we found this tool to be much more of a hinderance than Memsource</w:t>
+      </w:r>
+    </w:p>
+    <w:p>
+      <w:pPr>
+        <w:pStyle w:val="ListParagraph"/>
+        <w:numPr>
+          <w:ilvl w:val="0"/>
+          <w:numId w:val="2"/>
+        </w:numPr>
+        <w:jc w:val="both"/>
+        <w:rPr>
+          <w:rFonts w:ascii="Cambria" w:eastAsia="Times New Roman" w:hAnsi="Cambria"/>
+        </w:rPr>
+      </w:pPr>
+      <w:r>
+        <w:rPr>
+          <w:rFonts w:ascii="Cambria" w:eastAsia="Times New Roman" w:hAnsi="Cambria"/>
+        </w:rPr>
+        <w:t xml:space="preserve">We used </w:t>
+      </w:r>
+      <w:proofErr w:type="spellStart"/>
+      <w:r>
+        <w:rPr>
+          <w:rFonts w:ascii="Cambria" w:eastAsia="Times New Roman" w:hAnsi="Cambria"/>
+        </w:rPr>
+        <w:t>Github</w:t>
+      </w:r>
+      <w:proofErr w:type="spellEnd"/>
+      <w:r>
+        <w:rPr>
+          <w:rFonts w:ascii="Cambria" w:eastAsia="Times New Roman" w:hAnsi="Cambria"/>
+        </w:rPr>
+        <w:t xml:space="preserve"> to manage the project, also created a traceability matrix in excel and released the project with the help of </w:t>
+      </w:r>
+      <w:proofErr w:type="spellStart"/>
+      <w:r>
+        <w:rPr>
+          <w:rFonts w:ascii="Cambria" w:eastAsia="Times New Roman" w:hAnsi="Cambria"/>
+        </w:rPr>
+        <w:t>G</w:t>
+      </w:r>
+      <w:bookmarkStart w:id="0" w:name="_GoBack"/>
+      <w:bookmarkEnd w:id="0"/>
+      <w:r>
+        <w:rPr>
+          <w:rFonts w:ascii="Cambria" w:eastAsia="Times New Roman" w:hAnsi="Cambria"/>
+        </w:rPr>
+        <w:t>ithub</w:t>
+      </w:r>
+      <w:proofErr w:type="spellEnd"/>
+      <w:r>
+        <w:rPr>
+          <w:rFonts w:ascii="Cambria" w:eastAsia="Times New Roman" w:hAnsi="Cambria"/>
+        </w:rPr>
+        <w:t xml:space="preserve">.  </w:t>
+      </w:r>
+    </w:p>
+    <w:p>
+      <w:pPr>
+        <w:jc w:val="both"/>
+        <w:rPr>
+          <w:rFonts w:ascii="Cambria" w:hAnsi="Cambria" w:cstheme="minorHAnsi"/>
+          <w:b/>
+          <w:sz w:val="28"/>
+          <w:u w:val="single"/>
+        </w:rPr>
+      </w:pPr>
+    </w:p>
+    <w:p>
+      <w:pPr>
+        <w:jc w:val="both"/>
+        <w:rPr>
+          <w:rFonts w:ascii="Cambria" w:hAnsi="Cambria" w:cstheme="minorHAnsi"/>
+          <w:b/>
+          <w:sz w:val="28"/>
+          <w:u w:val="single"/>
+        </w:rPr>
+      </w:pPr>
+    </w:p>
+    <w:p>
+      <w:pPr>
+        <w:jc w:val="both"/>
+        <w:rPr>
+          <w:rFonts w:ascii="Cambria" w:hAnsi="Cambria" w:cstheme="minorHAnsi"/>
+          <w:b/>
+          <w:sz w:val="28"/>
+          <w:u w:val="single"/>
+        </w:rPr>
+      </w:pPr>
+    </w:p>
+    <w:p>
+      <w:pPr>
+        <w:jc w:val="both"/>
+        <w:rPr>
+          <w:rFonts w:ascii="Cambria" w:hAnsi="Cambria" w:cstheme="minorHAnsi"/>
+          <w:b/>
+          <w:sz w:val="28"/>
+          <w:u w:val="single"/>
+        </w:rPr>
+      </w:pPr>
+    </w:p>
+    <w:p>
+      <w:pPr>
+        <w:jc w:val="both"/>
+        <w:rPr>
+          <w:rFonts w:ascii="Cambria" w:hAnsi="Cambria" w:cstheme="minorHAnsi"/>
+          <w:b/>
+          <w:sz w:val="28"/>
+          <w:u w:val="single"/>
+        </w:rPr>
+      </w:pPr>
+    </w:p>
+    <w:p>
+      <w:pPr>
+        <w:jc w:val="both"/>
+        <w:rPr>
+          <w:rFonts w:ascii="Cambria" w:hAnsi="Cambria" w:cstheme="minorHAnsi"/>
+          <w:b/>
+          <w:sz w:val="28"/>
+          <w:u w:val="single"/>
+        </w:rPr>
+      </w:pPr>
+    </w:p>
+    <w:p>
+      <w:pPr>
+        <w:jc w:val="both"/>
+        <w:rPr>
+          <w:rFonts w:ascii="Cambria" w:hAnsi="Cambria" w:cstheme="minorHAnsi"/>
+          <w:b/>
+          <w:sz w:val="28"/>
+          <w:u w:val="single"/>
+        </w:rPr>
+      </w:pPr>
+    </w:p>
+    <w:p>
+      <w:pPr>
+        <w:jc w:val="both"/>
+        <w:rPr>
+          <w:rFonts w:ascii="Cambria" w:hAnsi="Cambria" w:cstheme="minorHAnsi"/>
+          <w:b/>
+          <w:sz w:val="28"/>
+          <w:u w:val="single"/>
+        </w:rPr>
+      </w:pPr>
+    </w:p>
+    <w:p>
+      <w:pPr>
+        <w:jc w:val="both"/>
+        <w:rPr>
+          <w:rFonts w:ascii="Cambria" w:hAnsi="Cambria" w:cstheme="minorHAnsi"/>
+          <w:b/>
+          <w:sz w:val="28"/>
+          <w:u w:val="single"/>
+        </w:rPr>
+      </w:pPr>
+    </w:p>
+    <w:p>
+      <w:pPr>
+        <w:jc w:val="both"/>
+        <w:rPr>
+          <w:rFonts w:ascii="Cambria" w:hAnsi="Cambria" w:cstheme="minorHAnsi"/>
+          <w:b/>
+          <w:sz w:val="28"/>
+          <w:u w:val="single"/>
+        </w:rPr>
+      </w:pPr>
+      <w:r>
+        <w:rPr>
+          <w:rFonts w:ascii="Cambria" w:hAnsi="Cambria" w:cstheme="minorHAnsi"/>
+          <w:b/>
+          <w:sz w:val="28"/>
+          <w:u w:val="single"/>
+        </w:rPr>
         <w:t xml:space="preserve">Role David </w:t>
       </w:r>
     </w:p>
@@ -491,7 +1077,15 @@
           <w:rFonts w:ascii="Cambria" w:hAnsi="Cambria" w:cstheme="minorHAnsi"/>
           <w:sz w:val="24"/>
         </w:rPr>
-        <w:t>” framework, this is a web crawler which we used as a fast and efficient way to extract HTML content from various websites, and although this helped to speed up the HTML extraction process , we had to be careful about what websites we chose to use as we needed HTML code which was content rich.  I also carried out the mass validation process using the Okapi Lynx command prompt, this aided in speeding up the vali</w:t>
+        <w:t xml:space="preserve">” framework, this is a web crawler which we used as a fast and efficient way to extract HTML content from various websites, and although this helped to speed up the HTML extraction process , we had to be careful about what websites we chose to use as we needed HTML code which was content rich.  I also carried out the mass validation process using the Okapi Lynx command prompt, this </w:t>
+      </w:r>
+      <w:r>
+        <w:rPr>
+          <w:rFonts w:ascii="Cambria" w:hAnsi="Cambria" w:cstheme="minorHAnsi"/>
+          <w:sz w:val="24"/>
+        </w:rPr>
+        <w:lastRenderedPageBreak/>
+        <w:t>aided in speeding up the vali</w:t>
       </w:r>
       <w:r>
         <w:rPr>
@@ -1044,7 +1638,6 @@
           <w:b/>
           <w:u w:val="single"/>
         </w:rPr>
-        <w:lastRenderedPageBreak/>
         <w:t>Errors &amp; Bugs</w:t>
       </w:r>
     </w:p>
@@ -1152,6 +1745,7 @@
           <w:rFonts w:ascii="Cambria" w:hAnsi="Cambria" w:cstheme="minorHAnsi"/>
           <w:noProof/>
         </w:rPr>
+        <w:lastRenderedPageBreak/>
         <w:drawing>
           <wp:inline distT="0" distB="0" distL="0" distR="0">
             <wp:extent cx="5857240" cy="4389120"/>
@@ -1379,8 +1973,6 @@
           </wp:inline>
         </w:drawing>
       </w:r>
-      <w:bookmarkStart w:id="0" w:name="_GoBack"/>
-      <w:bookmarkEnd w:id="0"/>
     </w:p>
     <w:sectPr>
       <w:pgSz w:w="11906" w:h="16838"/>
@@ -1395,6 +1987,119 @@
 <file path=word/numbering.xml><?xml version="1.0" encoding="utf-8"?>
 <w:numbering xmlns:wpc="http://schemas.microsoft.com/office/word/2010/wordprocessingCanvas" xmlns:cx="http://schemas.microsoft.com/office/drawing/2014/chartex" xmlns:cx1="http://schemas.microsoft.com/office/drawing/2015/9/8/chartex" xmlns:cx2="http://schemas.microsoft.com/office/drawing/2015/10/21/chartex" xmlns:cx3="http://schemas.microsoft.com/office/drawing/2016/5/9/chartex" xmlns:cx4="http://schemas.microsoft.com/office/drawing/2016/5/10/chartex" xmlns:cx5="http://schemas.microsoft.com/office/drawing/2016/5/11/chartex" xmlns:cx6="http://schemas.microsoft.com/office/drawing/2016/5/12/chartex" xmlns:cx7="http://schemas.microsoft.com/office/drawing/2016/5/13/chartex" xmlns:cx8="http://schemas.microsoft.com/office/drawing/2016/5/14/chartex" xmlns:mc="http://schemas.openxmlformats.org/markup-compatibility/2006" xmlns:aink="http://schemas.microsoft.com/office/drawing/2016/ink" xmlns:am3d="http://schemas.microsoft.com/office/drawing/2017/model3d" xmlns:o="urn:schemas-microsoft-com:office:office" xmlns:r="http://schemas.openxmlformats.org/officeDocument/2006/relationships" xmlns:m="http://schemas.openxmlformats.org/officeDocument/2006/math" xmlns:v="urn:schemas-microsoft-com:vml" xmlns:wp14="http://schemas.microsoft.com/office/word/2010/wordprocessingDrawing" xmlns:wp="http://schemas.openxmlformats.org/drawingml/2006/wordprocessingDrawing" xmlns:w10="urn:schemas-microsoft-com:office:word" xmlns:w="http://schemas.openxmlformats.org/wordprocessingml/2006/main" xmlns:w14="http://schemas.microsoft.com/office/word/2010/wordml" xmlns:w15="http://schemas.microsoft.com/office/word/2012/wordml" xmlns:w16cid="http://schemas.microsoft.com/office/word/2016/wordml/cid" xmlns:w16se="http://schemas.microsoft.com/office/word/2015/wordml/symex" xmlns:wpg="http://schemas.microsoft.com/office/word/2010/wordprocessingGroup" xmlns:wpi="http://schemas.microsoft.com/office/word/2010/wordprocessingInk" xmlns:wne="http://schemas.microsoft.com/office/word/2006/wordml" xmlns:wps="http://schemas.microsoft.com/office/word/2010/wordprocessingShape" mc:Ignorable="w14 w15 w16se w16cid wp14">
   <w:abstractNum w:abstractNumId="0" w15:restartNumberingAfterBreak="0">
+    <w:nsid w:val="49730C24"/>
+    <w:multiLevelType w:val="hybridMultilevel"/>
+    <w:tmpl w:val="DDF8EE92"/>
+    <w:lvl w:ilvl="0" w:tplc="40090001">
+      <w:start w:val="1"/>
+      <w:numFmt w:val="bullet"/>
+      <w:lvlText w:val=""/>
+      <w:lvlJc w:val="left"/>
+      <w:pPr>
+        <w:ind w:left="720" w:hanging="360"/>
+      </w:pPr>
+      <w:rPr>
+        <w:rFonts w:ascii="Symbol" w:hAnsi="Symbol" w:hint="default"/>
+      </w:rPr>
+    </w:lvl>
+    <w:lvl w:ilvl="1" w:tplc="40090003" w:tentative="1">
+      <w:start w:val="1"/>
+      <w:numFmt w:val="bullet"/>
+      <w:lvlText w:val="o"/>
+      <w:lvlJc w:val="left"/>
+      <w:pPr>
+        <w:ind w:left="1440" w:hanging="360"/>
+      </w:pPr>
+      <w:rPr>
+        <w:rFonts w:ascii="Courier New" w:hAnsi="Courier New" w:cs="Courier New" w:hint="default"/>
+      </w:rPr>
+    </w:lvl>
+    <w:lvl w:ilvl="2" w:tplc="40090005" w:tentative="1">
+      <w:start w:val="1"/>
+      <w:numFmt w:val="bullet"/>
+      <w:lvlText w:val=""/>
+      <w:lvlJc w:val="left"/>
+      <w:pPr>
+        <w:ind w:left="2160" w:hanging="360"/>
+      </w:pPr>
+      <w:rPr>
+        <w:rFonts w:ascii="Wingdings" w:hAnsi="Wingdings" w:hint="default"/>
+      </w:rPr>
+    </w:lvl>
+    <w:lvl w:ilvl="3" w:tplc="40090001" w:tentative="1">
+      <w:start w:val="1"/>
+      <w:numFmt w:val="bullet"/>
+      <w:lvlText w:val=""/>
+      <w:lvlJc w:val="left"/>
+      <w:pPr>
+        <w:ind w:left="2880" w:hanging="360"/>
+      </w:pPr>
+      <w:rPr>
+        <w:rFonts w:ascii="Symbol" w:hAnsi="Symbol" w:hint="default"/>
+      </w:rPr>
+    </w:lvl>
+    <w:lvl w:ilvl="4" w:tplc="40090003" w:tentative="1">
+      <w:start w:val="1"/>
+      <w:numFmt w:val="bullet"/>
+      <w:lvlText w:val="o"/>
+      <w:lvlJc w:val="left"/>
+      <w:pPr>
+        <w:ind w:left="3600" w:hanging="360"/>
+      </w:pPr>
+      <w:rPr>
+        <w:rFonts w:ascii="Courier New" w:hAnsi="Courier New" w:cs="Courier New" w:hint="default"/>
+      </w:rPr>
+    </w:lvl>
+    <w:lvl w:ilvl="5" w:tplc="40090005" w:tentative="1">
+      <w:start w:val="1"/>
+      <w:numFmt w:val="bullet"/>
+      <w:lvlText w:val=""/>
+      <w:lvlJc w:val="left"/>
+      <w:pPr>
+        <w:ind w:left="4320" w:hanging="360"/>
+      </w:pPr>
+      <w:rPr>
+        <w:rFonts w:ascii="Wingdings" w:hAnsi="Wingdings" w:hint="default"/>
+      </w:rPr>
+    </w:lvl>
+    <w:lvl w:ilvl="6" w:tplc="40090001" w:tentative="1">
+      <w:start w:val="1"/>
+      <w:numFmt w:val="bullet"/>
+      <w:lvlText w:val=""/>
+      <w:lvlJc w:val="left"/>
+      <w:pPr>
+        <w:ind w:left="5040" w:hanging="360"/>
+      </w:pPr>
+      <w:rPr>
+        <w:rFonts w:ascii="Symbol" w:hAnsi="Symbol" w:hint="default"/>
+      </w:rPr>
+    </w:lvl>
+    <w:lvl w:ilvl="7" w:tplc="40090003" w:tentative="1">
+      <w:start w:val="1"/>
+      <w:numFmt w:val="bullet"/>
+      <w:lvlText w:val="o"/>
+      <w:lvlJc w:val="left"/>
+      <w:pPr>
+        <w:ind w:left="5760" w:hanging="360"/>
+      </w:pPr>
+      <w:rPr>
+        <w:rFonts w:ascii="Courier New" w:hAnsi="Courier New" w:cs="Courier New" w:hint="default"/>
+      </w:rPr>
+    </w:lvl>
+    <w:lvl w:ilvl="8" w:tplc="40090005" w:tentative="1">
+      <w:start w:val="1"/>
+      <w:numFmt w:val="bullet"/>
+      <w:lvlText w:val=""/>
+      <w:lvlJc w:val="left"/>
+      <w:pPr>
+        <w:ind w:left="6480" w:hanging="360"/>
+      </w:pPr>
+      <w:rPr>
+        <w:rFonts w:ascii="Wingdings" w:hAnsi="Wingdings" w:hint="default"/>
+      </w:rPr>
+    </w:lvl>
+  </w:abstractNum>
+  <w:abstractNum w:abstractNumId="1" w15:restartNumberingAfterBreak="0">
     <w:nsid w:val="4B8C7ED7"/>
     <w:multiLevelType w:val="hybridMultilevel"/>
     <w:tmpl w:val="1200CD4C"/>
@@ -1484,6 +2189,9 @@
     </w:lvl>
   </w:abstractNum>
   <w:num w:numId="1">
+    <w:abstractNumId w:val="1"/>
+  </w:num>
+  <w:num w:numId="2">
     <w:abstractNumId w:val="0"/>
   </w:num>
 </w:numbering>

</xml_diff>